<commit_message>
add link to word doc
</commit_message>
<xml_diff>
--- a/module-6/minkler-Movies_Setup_6_2.docx
+++ b/module-6/minkler-Movies_Setup_6_2.docx
@@ -29,7 +29,7 @@
           <w:noProof/>
         </w:rPr>
         <w:drawing>
-          <wp:inline distT="0" distB="0" distL="0" distR="0" wp14:anchorId="33D61A9F" wp14:editId="40EA5A10">
+          <wp:inline distT="0" distB="0" distL="0" distR="0" wp14:anchorId="33D61A9F" wp14:editId="3E8007C7">
             <wp:extent cx="3611880" cy="2368296"/>
             <wp:effectExtent l="0" t="0" r="0" b="0"/>
             <wp:docPr id="524543713" name="Picture 1"/>
@@ -90,7 +90,7 @@
           <w:noProof/>
         </w:rPr>
         <w:drawing>
-          <wp:inline distT="0" distB="0" distL="0" distR="0" wp14:anchorId="7BD46510" wp14:editId="109861BD">
+          <wp:inline distT="0" distB="0" distL="0" distR="0" wp14:anchorId="7BD46510" wp14:editId="35F2CBC5">
             <wp:extent cx="3611880" cy="2359152"/>
             <wp:effectExtent l="0" t="0" r="0" b="3175"/>
             <wp:docPr id="159849905" name="Picture 2"/>
@@ -200,6 +200,28 @@
         </w:drawing>
       </w:r>
     </w:p>
+    <w:p/>
+    <w:p>
+      <w:proofErr w:type="spellStart"/>
+      <w:r>
+        <w:t>Github</w:t>
+      </w:r>
+      <w:proofErr w:type="spellEnd"/>
+      <w:r>
+        <w:t xml:space="preserve"> repository link:</w:t>
+      </w:r>
+    </w:p>
+    <w:p>
+      <w:hyperlink r:id="rId7" w:history="1">
+        <w:r>
+          <w:rPr>
+            <w:rStyle w:val="Hyperlink"/>
+          </w:rPr>
+          <w:t>https://github.com/rminkler1/csd-310/tree/main/module-6</w:t>
+        </w:r>
+      </w:hyperlink>
+    </w:p>
+    <w:p/>
     <w:sectPr>
       <w:pgSz w:w="12240" w:h="15840"/>
       <w:pgMar w:top="1440" w:right="1440" w:bottom="1440" w:left="1440" w:header="720" w:footer="720" w:gutter="0"/>
@@ -1122,6 +1144,29 @@
       <w:spacing w:val="5"/>
     </w:rPr>
   </w:style>
+  <w:style w:type="character" w:styleId="Hyperlink">
+    <w:name w:val="Hyperlink"/>
+    <w:basedOn w:val="DefaultParagraphFont"/>
+    <w:uiPriority w:val="99"/>
+    <w:unhideWhenUsed/>
+    <w:rsid w:val="0095450A"/>
+    <w:rPr>
+      <w:color w:val="467886" w:themeColor="hyperlink"/>
+      <w:u w:val="single"/>
+    </w:rPr>
+  </w:style>
+  <w:style w:type="character" w:styleId="UnresolvedMention">
+    <w:name w:val="Unresolved Mention"/>
+    <w:basedOn w:val="DefaultParagraphFont"/>
+    <w:uiPriority w:val="99"/>
+    <w:semiHidden/>
+    <w:unhideWhenUsed/>
+    <w:rsid w:val="0095450A"/>
+    <w:rPr>
+      <w:color w:val="605E5C"/>
+      <w:shd w:val="clear" w:color="auto" w:fill="E1DFDD"/>
+    </w:rPr>
+  </w:style>
 </w:styles>
 </file>
 

</xml_diff>

<commit_message>
Add date to word doc. Add provided sql file.
</commit_message>
<xml_diff>
--- a/module-6/minkler-Movies_Setup_6_2.docx
+++ b/module-6/minkler-Movies_Setup_6_2.docx
@@ -17,6 +17,11 @@
         <w:t>Movies: Setup</w:t>
       </w:r>
     </w:p>
+    <w:p>
+      <w:r>
+        <w:t>Sep 11, 2024</w:t>
+      </w:r>
+    </w:p>
     <w:p/>
     <w:p>
       <w:r>
@@ -29,7 +34,7 @@
           <w:noProof/>
         </w:rPr>
         <w:drawing>
-          <wp:inline distT="0" distB="0" distL="0" distR="0" wp14:anchorId="33D61A9F" wp14:editId="3E8007C7">
+          <wp:inline distT="0" distB="0" distL="0" distR="0" wp14:anchorId="33D61A9F" wp14:editId="40B8A50A">
             <wp:extent cx="3611880" cy="2368296"/>
             <wp:effectExtent l="0" t="0" r="0" b="0"/>
             <wp:docPr id="524543713" name="Picture 1"/>
@@ -90,7 +95,7 @@
           <w:noProof/>
         </w:rPr>
         <w:drawing>
-          <wp:inline distT="0" distB="0" distL="0" distR="0" wp14:anchorId="7BD46510" wp14:editId="35F2CBC5">
+          <wp:inline distT="0" distB="0" distL="0" distR="0" wp14:anchorId="7BD46510" wp14:editId="3BA84054">
             <wp:extent cx="3611880" cy="2359152"/>
             <wp:effectExtent l="0" t="0" r="0" b="3175"/>
             <wp:docPr id="159849905" name="Picture 2"/>

</xml_diff>